<commit_message>
Change thesis's name and add layout for the main document of the thesis.
</commit_message>
<xml_diff>
--- a/docs/De_Cuong_LVTN.docx
+++ b/docs/De_Cuong_LVTN.docx
@@ -264,7 +264,7 @@
           <w:sz w:val="36"/>
           <w:szCs w:val="36"/>
         </w:rPr>
-        <w:t xml:space="preserve">NG </w:t>
+        <w:t>NG</w:t>
       </w:r>
       <w:r>
         <w:rPr>
@@ -272,33 +272,33 @@
           <w:sz w:val="36"/>
           <w:szCs w:val="36"/>
         </w:rPr>
-        <w:t xml:space="preserve">CHO WINDOWS VÀ WEB </w:t>
-      </w:r>
-    </w:p>
-    <w:p>
-      <w:pPr>
-        <w:jc w:val="center"/>
+        <w:t>VỚI MÔ HÌNH</w:t>
+      </w:r>
+      <w:r>
         <w:rPr>
           <w:b/>
           <w:sz w:val="36"/>
           <w:szCs w:val="36"/>
         </w:rPr>
-      </w:pPr>
-      <w:r>
+        <w:t xml:space="preserve"> </w:t>
+      </w:r>
+    </w:p>
+    <w:p>
+      <w:pPr>
+        <w:jc w:val="center"/>
         <w:rPr>
           <w:b/>
           <w:sz w:val="36"/>
           <w:szCs w:val="36"/>
         </w:rPr>
-        <w:t>VỚI MÔ HÌNH</w:t>
-      </w:r>
+      </w:pPr>
       <w:r>
         <w:rPr>
           <w:b/>
           <w:sz w:val="36"/>
           <w:szCs w:val="36"/>
         </w:rPr>
-        <w:t xml:space="preserve"> </w:t>
+        <w:t>MODEL-VIEW-PRESENTER VÀ</w:t>
       </w:r>
       <w:r>
         <w:rPr>
@@ -306,7 +306,7 @@
           <w:sz w:val="36"/>
           <w:szCs w:val="36"/>
         </w:rPr>
-        <w:t>MODEL-VIEW-PRESENTER VÀ</w:t>
+        <w:t xml:space="preserve"> </w:t>
       </w:r>
       <w:r>
         <w:rPr>
@@ -314,14 +314,6 @@
           <w:sz w:val="36"/>
           <w:szCs w:val="36"/>
         </w:rPr>
-        <w:t xml:space="preserve"> </w:t>
-      </w:r>
-      <w:r>
-        <w:rPr>
-          <w:b/>
-          <w:sz w:val="36"/>
-          <w:szCs w:val="36"/>
-        </w:rPr>
         <w:t>.NET FRAMEWORK</w:t>
       </w:r>
     </w:p>
@@ -346,10 +338,19 @@
         <w:t xml:space="preserve">Giáo viên hướng dẫn: </w:t>
       </w:r>
       <w:r>
-        <w:rPr>
-          <w:b/>
-        </w:rPr>
-        <w:t>Phạm Thi Vương</w:t>
+        <w:t>Ths</w:t>
+      </w:r>
+      <w:r>
+        <w:t>.</w:t>
+      </w:r>
+      <w:r>
+        <w:t xml:space="preserve"> </w:t>
+      </w:r>
+      <w:r>
+        <w:rPr>
+          <w:b/>
+        </w:rPr>
+        <w:t>Tăng Mỹ Thảo</w:t>
       </w:r>
     </w:p>
     <w:p>
@@ -451,6 +452,13 @@
     </w:p>
     <w:p>
       <w:pPr>
+        <w:spacing w:line="240" w:lineRule="auto"/>
+        <w:jc w:val="center"/>
+      </w:pPr>
+    </w:p>
+    <w:p>
+      <w:pPr>
+        <w:spacing w:line="240" w:lineRule="auto"/>
         <w:jc w:val="center"/>
         <w:rPr>
           <w:b/>
@@ -506,7 +514,7 @@
       <w:r>
         <w:fldChar w:fldCharType="separate"/>
       </w:r>
-      <w:hyperlink w:anchor="_Toc271489700" w:history="1">
+      <w:hyperlink w:anchor="_Toc271668925" w:history="1">
         <w:r>
           <w:rPr>
             <w:rStyle w:val="Hyperlink"/>
@@ -549,7 +557,7 @@
             <w:noProof/>
             <w:webHidden/>
           </w:rPr>
-          <w:instrText xml:space="preserve"> PAGEREF _Toc271489700 \h </w:instrText>
+          <w:instrText xml:space="preserve"> PAGEREF _Toc271668925 \h </w:instrText>
         </w:r>
         <w:r>
           <w:rPr>
@@ -594,7 +602,7 @@
           <w:szCs w:val="22"/>
         </w:rPr>
       </w:pPr>
-      <w:hyperlink w:anchor="_Toc271489701" w:history="1">
+      <w:hyperlink w:anchor="_Toc271668926" w:history="1">
         <w:r>
           <w:rPr>
             <w:rStyle w:val="Hyperlink"/>
@@ -637,7 +645,7 @@
             <w:noProof/>
             <w:webHidden/>
           </w:rPr>
-          <w:instrText xml:space="preserve"> PAGEREF _Toc271489701 \h </w:instrText>
+          <w:instrText xml:space="preserve"> PAGEREF _Toc271668926 \h </w:instrText>
         </w:r>
         <w:r>
           <w:rPr>
@@ -682,7 +690,7 @@
           <w:szCs w:val="22"/>
         </w:rPr>
       </w:pPr>
-      <w:hyperlink w:anchor="_Toc271489702" w:history="1">
+      <w:hyperlink w:anchor="_Toc271668927" w:history="1">
         <w:r>
           <w:rPr>
             <w:rStyle w:val="Hyperlink"/>
@@ -725,7 +733,7 @@
             <w:noProof/>
             <w:webHidden/>
           </w:rPr>
-          <w:instrText xml:space="preserve"> PAGEREF _Toc271489702 \h </w:instrText>
+          <w:instrText xml:space="preserve"> PAGEREF _Toc271668927 \h </w:instrText>
         </w:r>
         <w:r>
           <w:rPr>
@@ -770,7 +778,7 @@
           <w:szCs w:val="22"/>
         </w:rPr>
       </w:pPr>
-      <w:hyperlink w:anchor="_Toc271489703" w:history="1">
+      <w:hyperlink w:anchor="_Toc271668928" w:history="1">
         <w:r>
           <w:rPr>
             <w:rStyle w:val="Hyperlink"/>
@@ -813,7 +821,7 @@
             <w:noProof/>
             <w:webHidden/>
           </w:rPr>
-          <w:instrText xml:space="preserve"> PAGEREF _Toc271489703 \h </w:instrText>
+          <w:instrText xml:space="preserve"> PAGEREF _Toc271668928 \h </w:instrText>
         </w:r>
         <w:r>
           <w:rPr>
@@ -858,7 +866,7 @@
           <w:szCs w:val="22"/>
         </w:rPr>
       </w:pPr>
-      <w:hyperlink w:anchor="_Toc271489704" w:history="1">
+      <w:hyperlink w:anchor="_Toc271668929" w:history="1">
         <w:r>
           <w:rPr>
             <w:rStyle w:val="Hyperlink"/>
@@ -901,7 +909,7 @@
             <w:noProof/>
             <w:webHidden/>
           </w:rPr>
-          <w:instrText xml:space="preserve"> PAGEREF _Toc271489704 \h </w:instrText>
+          <w:instrText xml:space="preserve"> PAGEREF _Toc271668929 \h </w:instrText>
         </w:r>
         <w:r>
           <w:rPr>
@@ -942,7 +950,7 @@
           <w:szCs w:val="22"/>
         </w:rPr>
       </w:pPr>
-      <w:hyperlink w:anchor="_Toc271489705" w:history="1">
+      <w:hyperlink w:anchor="_Toc271668930" w:history="1">
         <w:r>
           <w:rPr>
             <w:rStyle w:val="Hyperlink"/>
@@ -985,7 +993,7 @@
             <w:noProof/>
             <w:webHidden/>
           </w:rPr>
-          <w:instrText xml:space="preserve"> PAGEREF _Toc271489705 \h </w:instrText>
+          <w:instrText xml:space="preserve"> PAGEREF _Toc271668930 \h </w:instrText>
         </w:r>
         <w:r>
           <w:rPr>
@@ -1030,7 +1038,7 @@
           <w:szCs w:val="22"/>
         </w:rPr>
       </w:pPr>
-      <w:hyperlink w:anchor="_Toc271489706" w:history="1">
+      <w:hyperlink w:anchor="_Toc271668931" w:history="1">
         <w:r>
           <w:rPr>
             <w:rStyle w:val="Hyperlink"/>
@@ -1088,7 +1096,7 @@
             <w:noProof/>
             <w:webHidden/>
           </w:rPr>
-          <w:instrText xml:space="preserve"> PAGEREF _Toc271489706 \h </w:instrText>
+          <w:instrText xml:space="preserve"> PAGEREF _Toc271668931 \h </w:instrText>
         </w:r>
         <w:r>
           <w:rPr>
@@ -1133,7 +1141,7 @@
           <w:szCs w:val="22"/>
         </w:rPr>
       </w:pPr>
-      <w:hyperlink w:anchor="_Toc271489707" w:history="1">
+      <w:hyperlink w:anchor="_Toc271668932" w:history="1">
         <w:r>
           <w:rPr>
             <w:rStyle w:val="Hyperlink"/>
@@ -1176,7 +1184,7 @@
             <w:noProof/>
             <w:webHidden/>
           </w:rPr>
-          <w:instrText xml:space="preserve"> PAGEREF _Toc271489707 \h </w:instrText>
+          <w:instrText xml:space="preserve"> PAGEREF _Toc271668932 \h </w:instrText>
         </w:r>
         <w:r>
           <w:rPr>
@@ -1217,7 +1225,7 @@
           <w:szCs w:val="22"/>
         </w:rPr>
       </w:pPr>
-      <w:hyperlink w:anchor="_Toc271489708" w:history="1">
+      <w:hyperlink w:anchor="_Toc271668933" w:history="1">
         <w:r>
           <w:rPr>
             <w:rStyle w:val="Hyperlink"/>
@@ -1260,7 +1268,7 @@
             <w:noProof/>
             <w:webHidden/>
           </w:rPr>
-          <w:instrText xml:space="preserve"> PAGEREF _Toc271489708 \h </w:instrText>
+          <w:instrText xml:space="preserve"> PAGEREF _Toc271668933 \h </w:instrText>
         </w:r>
         <w:r>
           <w:rPr>
@@ -1301,7 +1309,7 @@
           <w:szCs w:val="22"/>
         </w:rPr>
       </w:pPr>
-      <w:hyperlink w:anchor="_Toc271489709" w:history="1">
+      <w:hyperlink w:anchor="_Toc271668934" w:history="1">
         <w:r>
           <w:rPr>
             <w:rStyle w:val="Hyperlink"/>
@@ -1359,7 +1367,7 @@
             <w:noProof/>
             <w:webHidden/>
           </w:rPr>
-          <w:instrText xml:space="preserve"> PAGEREF _Toc271489709 \h </w:instrText>
+          <w:instrText xml:space="preserve"> PAGEREF _Toc271668934 \h </w:instrText>
         </w:r>
         <w:r>
           <w:rPr>
@@ -1400,7 +1408,7 @@
           <w:szCs w:val="22"/>
         </w:rPr>
       </w:pPr>
-      <w:hyperlink w:anchor="_Toc271489710" w:history="1">
+      <w:hyperlink w:anchor="_Toc271668935" w:history="1">
         <w:r>
           <w:rPr>
             <w:rStyle w:val="Hyperlink"/>
@@ -1443,7 +1451,7 @@
             <w:noProof/>
             <w:webHidden/>
           </w:rPr>
-          <w:instrText xml:space="preserve"> PAGEREF _Toc271489710 \h </w:instrText>
+          <w:instrText xml:space="preserve"> PAGEREF _Toc271668935 \h </w:instrText>
         </w:r>
         <w:r>
           <w:rPr>
@@ -1484,7 +1492,7 @@
           <w:szCs w:val="22"/>
         </w:rPr>
       </w:pPr>
-      <w:hyperlink w:anchor="_Toc271489711" w:history="1">
+      <w:hyperlink w:anchor="_Toc271668936" w:history="1">
         <w:r>
           <w:rPr>
             <w:rStyle w:val="Hyperlink"/>
@@ -1527,7 +1535,7 @@
             <w:noProof/>
             <w:webHidden/>
           </w:rPr>
-          <w:instrText xml:space="preserve"> PAGEREF _Toc271489711 \h </w:instrText>
+          <w:instrText xml:space="preserve"> PAGEREF _Toc271668936 \h </w:instrText>
         </w:r>
         <w:r>
           <w:rPr>
@@ -1586,7 +1594,7 @@
         <w:pStyle w:val="Heading1"/>
       </w:pPr>
       <w:bookmarkStart w:id="0" w:name="_Toc271414485"/>
-      <w:bookmarkStart w:id="1" w:name="_Toc271489700"/>
+      <w:bookmarkStart w:id="1" w:name="_Toc271668925"/>
       <w:r>
         <w:lastRenderedPageBreak/>
         <w:t>Giới thiệu chung</w:t>
@@ -1599,7 +1607,7 @@
         <w:pStyle w:val="Heading2"/>
       </w:pPr>
       <w:bookmarkStart w:id="2" w:name="_Toc271414486"/>
-      <w:bookmarkStart w:id="3" w:name="_Toc271489701"/>
+      <w:bookmarkStart w:id="3" w:name="_Toc271668926"/>
       <w:r>
         <w:t>Tóm tắt đề tài</w:t>
       </w:r>
@@ -1617,7 +1625,7 @@
         <w:rPr>
           <w:b/>
         </w:rPr>
-        <w:t>Xây dựng ứng dụng cho Windows và Web với mô hình Model-View-Presenter và</w:t>
+        <w:t>Xây dựng ứng dụng với mô hình Model-View-Presenter và</w:t>
       </w:r>
       <w:r>
         <w:rPr>
@@ -1682,7 +1690,7 @@
         <w:pStyle w:val="Heading2"/>
       </w:pPr>
       <w:bookmarkStart w:id="4" w:name="_Toc271414487"/>
-      <w:bookmarkStart w:id="5" w:name="_Toc271489702"/>
+      <w:bookmarkStart w:id="5" w:name="_Toc271668927"/>
       <w:r>
         <w:t>Sự hình thành của</w:t>
       </w:r>
@@ -2070,7 +2078,7 @@
         <w:pStyle w:val="Heading2"/>
       </w:pPr>
       <w:bookmarkStart w:id="6" w:name="_Toc271414488"/>
-      <w:bookmarkStart w:id="7" w:name="_Toc271489703"/>
+      <w:bookmarkStart w:id="7" w:name="_Toc271668928"/>
       <w:r>
         <w:t>Mục tiêu và mục đích của đề tài</w:t>
       </w:r>
@@ -2333,7 +2341,7 @@
         <w:pStyle w:val="Heading2"/>
       </w:pPr>
       <w:bookmarkStart w:id="8" w:name="_Toc271414489"/>
-      <w:bookmarkStart w:id="9" w:name="_Toc271489704"/>
+      <w:bookmarkStart w:id="9" w:name="_Toc271668929"/>
       <w:r>
         <w:t>Phạm vi của đề tài</w:t>
       </w:r>
@@ -2416,7 +2424,7 @@
         <w:pStyle w:val="Heading1"/>
       </w:pPr>
       <w:bookmarkStart w:id="10" w:name="_Toc271414490"/>
-      <w:bookmarkStart w:id="11" w:name="_Toc271489705"/>
+      <w:bookmarkStart w:id="11" w:name="_Toc271668930"/>
       <w:r>
         <w:t>T</w:t>
       </w:r>
@@ -2434,7 +2442,7 @@
         <w:pStyle w:val="Heading2"/>
       </w:pPr>
       <w:bookmarkStart w:id="12" w:name="_Toc271414491"/>
-      <w:bookmarkStart w:id="13" w:name="_Toc271489706"/>
+      <w:bookmarkStart w:id="13" w:name="_Toc271668931"/>
       <w:r>
         <w:t>Phương pháp nghiên cứu</w:t>
       </w:r>
@@ -2522,7 +2530,7 @@
         <w:pStyle w:val="Heading2"/>
       </w:pPr>
       <w:bookmarkStart w:id="14" w:name="_Toc271414492"/>
-      <w:bookmarkStart w:id="15" w:name="_Toc271489707"/>
+      <w:bookmarkStart w:id="15" w:name="_Toc271668932"/>
       <w:r>
         <w:t>Kế hoạch thực hiện</w:t>
       </w:r>
@@ -2965,7 +2973,19 @@
                 <w:b w:val="0"/>
               </w:rPr>
               <w:lastRenderedPageBreak/>
-              <w:t>Thang 03/2011</w:t>
+              <w:t>Th</w:t>
+            </w:r>
+            <w:r>
+              <w:rPr>
+                <w:b w:val="0"/>
+              </w:rPr>
+              <w:t>á</w:t>
+            </w:r>
+            <w:r>
+              <w:rPr>
+                <w:b w:val="0"/>
+              </w:rPr>
+              <w:t>ng 03/2011</w:t>
             </w:r>
           </w:p>
         </w:tc>
@@ -3000,7 +3020,7 @@
         <w:pStyle w:val="Heading1"/>
       </w:pPr>
       <w:bookmarkStart w:id="16" w:name="_Toc271414494"/>
-      <w:bookmarkStart w:id="17" w:name="_Toc271489708"/>
+      <w:bookmarkStart w:id="17" w:name="_Toc271668933"/>
       <w:r>
         <w:t>Kết quả dự kiến</w:t>
       </w:r>
@@ -3085,7 +3105,7 @@
       <w:pPr>
         <w:pStyle w:val="Heading1"/>
       </w:pPr>
-      <w:bookmarkStart w:id="18" w:name="_Toc271489709"/>
+      <w:bookmarkStart w:id="18" w:name="_Toc271668934"/>
       <w:r>
         <w:t>H</w:t>
       </w:r>
@@ -3169,7 +3189,7 @@
         <w:pStyle w:val="Heading1"/>
       </w:pPr>
       <w:bookmarkStart w:id="19" w:name="_Toc271414493"/>
-      <w:bookmarkStart w:id="20" w:name="_Toc271489710"/>
+      <w:bookmarkStart w:id="20" w:name="_Toc271668935"/>
       <w:r>
         <w:lastRenderedPageBreak/>
         <w:t>Bố cục dự kiến của luận văn</w:t>
@@ -3505,7 +3525,7 @@
         <w:pStyle w:val="Heading1"/>
       </w:pPr>
       <w:bookmarkStart w:id="27" w:name="_Toc271414495"/>
-      <w:bookmarkStart w:id="28" w:name="_Toc271489711"/>
+      <w:bookmarkStart w:id="28" w:name="_Toc271668936"/>
       <w:r>
         <w:t>Tài liệu tham khảo</w:t>
       </w:r>
@@ -6512,7 +6532,7 @@
 </file>
 
 <file path=customXml/itemProps1.xml><?xml version="1.0" encoding="utf-8"?>
-<ds:datastoreItem xmlns:ds="http://schemas.openxmlformats.org/officeDocument/2006/customXml" ds:itemID="{FA10F6B4-0123-44E6-8495-60044FA347B0}">
+<ds:datastoreItem xmlns:ds="http://schemas.openxmlformats.org/officeDocument/2006/customXml" ds:itemID="{CC293514-A23E-4F2A-B86E-C2A13F85D2C1}">
   <ds:schemaRefs>
     <ds:schemaRef ds:uri="http://schemas.openxmlformats.org/officeDocument/2006/bibliography"/>
   </ds:schemaRefs>

</xml_diff>

<commit_message>
Add doc template. Update thesis draft and thesis report.
</commit_message>
<xml_diff>
--- a/docs/De_Cuong_LVTN.docx
+++ b/docs/De_Cuong_LVTN.docx
@@ -264,7 +264,7 @@
           <w:sz w:val="36"/>
           <w:szCs w:val="36"/>
         </w:rPr>
-        <w:t>NG</w:t>
+        <w:t xml:space="preserve">NG </w:t>
       </w:r>
       <w:r>
         <w:rPr>
@@ -514,7 +514,7 @@
       <w:r>
         <w:fldChar w:fldCharType="separate"/>
       </w:r>
-      <w:hyperlink w:anchor="_Toc271668925" w:history="1">
+      <w:hyperlink w:anchor="_Toc272356364" w:history="1">
         <w:r>
           <w:rPr>
             <w:rStyle w:val="Hyperlink"/>
@@ -557,7 +557,7 @@
             <w:noProof/>
             <w:webHidden/>
           </w:rPr>
-          <w:instrText xml:space="preserve"> PAGEREF _Toc271668925 \h </w:instrText>
+          <w:instrText xml:space="preserve"> PAGEREF _Toc272356364 \h </w:instrText>
         </w:r>
         <w:r>
           <w:rPr>
@@ -602,7 +602,7 @@
           <w:szCs w:val="22"/>
         </w:rPr>
       </w:pPr>
-      <w:hyperlink w:anchor="_Toc271668926" w:history="1">
+      <w:hyperlink w:anchor="_Toc272356365" w:history="1">
         <w:r>
           <w:rPr>
             <w:rStyle w:val="Hyperlink"/>
@@ -645,7 +645,7 @@
             <w:noProof/>
             <w:webHidden/>
           </w:rPr>
-          <w:instrText xml:space="preserve"> PAGEREF _Toc271668926 \h </w:instrText>
+          <w:instrText xml:space="preserve"> PAGEREF _Toc272356365 \h </w:instrText>
         </w:r>
         <w:r>
           <w:rPr>
@@ -690,7 +690,7 @@
           <w:szCs w:val="22"/>
         </w:rPr>
       </w:pPr>
-      <w:hyperlink w:anchor="_Toc271668927" w:history="1">
+      <w:hyperlink w:anchor="_Toc272356366" w:history="1">
         <w:r>
           <w:rPr>
             <w:rStyle w:val="Hyperlink"/>
@@ -733,7 +733,7 @@
             <w:noProof/>
             <w:webHidden/>
           </w:rPr>
-          <w:instrText xml:space="preserve"> PAGEREF _Toc271668927 \h </w:instrText>
+          <w:instrText xml:space="preserve"> PAGEREF _Toc272356366 \h </w:instrText>
         </w:r>
         <w:r>
           <w:rPr>
@@ -778,7 +778,7 @@
           <w:szCs w:val="22"/>
         </w:rPr>
       </w:pPr>
-      <w:hyperlink w:anchor="_Toc271668928" w:history="1">
+      <w:hyperlink w:anchor="_Toc272356367" w:history="1">
         <w:r>
           <w:rPr>
             <w:rStyle w:val="Hyperlink"/>
@@ -821,7 +821,7 @@
             <w:noProof/>
             <w:webHidden/>
           </w:rPr>
-          <w:instrText xml:space="preserve"> PAGEREF _Toc271668928 \h </w:instrText>
+          <w:instrText xml:space="preserve"> PAGEREF _Toc272356367 \h </w:instrText>
         </w:r>
         <w:r>
           <w:rPr>
@@ -866,7 +866,7 @@
           <w:szCs w:val="22"/>
         </w:rPr>
       </w:pPr>
-      <w:hyperlink w:anchor="_Toc271668929" w:history="1">
+      <w:hyperlink w:anchor="_Toc272356368" w:history="1">
         <w:r>
           <w:rPr>
             <w:rStyle w:val="Hyperlink"/>
@@ -909,7 +909,7 @@
             <w:noProof/>
             <w:webHidden/>
           </w:rPr>
-          <w:instrText xml:space="preserve"> PAGEREF _Toc271668929 \h </w:instrText>
+          <w:instrText xml:space="preserve"> PAGEREF _Toc272356368 \h </w:instrText>
         </w:r>
         <w:r>
           <w:rPr>
@@ -950,7 +950,7 @@
           <w:szCs w:val="22"/>
         </w:rPr>
       </w:pPr>
-      <w:hyperlink w:anchor="_Toc271668930" w:history="1">
+      <w:hyperlink w:anchor="_Toc272356369" w:history="1">
         <w:r>
           <w:rPr>
             <w:rStyle w:val="Hyperlink"/>
@@ -993,7 +993,7 @@
             <w:noProof/>
             <w:webHidden/>
           </w:rPr>
-          <w:instrText xml:space="preserve"> PAGEREF _Toc271668930 \h </w:instrText>
+          <w:instrText xml:space="preserve"> PAGEREF _Toc272356369 \h </w:instrText>
         </w:r>
         <w:r>
           <w:rPr>
@@ -1038,7 +1038,7 @@
           <w:szCs w:val="22"/>
         </w:rPr>
       </w:pPr>
-      <w:hyperlink w:anchor="_Toc271668931" w:history="1">
+      <w:hyperlink w:anchor="_Toc272356370" w:history="1">
         <w:r>
           <w:rPr>
             <w:rStyle w:val="Hyperlink"/>
@@ -1096,7 +1096,7 @@
             <w:noProof/>
             <w:webHidden/>
           </w:rPr>
-          <w:instrText xml:space="preserve"> PAGEREF _Toc271668931 \h </w:instrText>
+          <w:instrText xml:space="preserve"> PAGEREF _Toc272356370 \h </w:instrText>
         </w:r>
         <w:r>
           <w:rPr>
@@ -1141,7 +1141,7 @@
           <w:szCs w:val="22"/>
         </w:rPr>
       </w:pPr>
-      <w:hyperlink w:anchor="_Toc271668932" w:history="1">
+      <w:hyperlink w:anchor="_Toc272356371" w:history="1">
         <w:r>
           <w:rPr>
             <w:rStyle w:val="Hyperlink"/>
@@ -1184,7 +1184,7 @@
             <w:noProof/>
             <w:webHidden/>
           </w:rPr>
-          <w:instrText xml:space="preserve"> PAGEREF _Toc271668932 \h </w:instrText>
+          <w:instrText xml:space="preserve"> PAGEREF _Toc272356371 \h </w:instrText>
         </w:r>
         <w:r>
           <w:rPr>
@@ -1225,7 +1225,7 @@
           <w:szCs w:val="22"/>
         </w:rPr>
       </w:pPr>
-      <w:hyperlink w:anchor="_Toc271668933" w:history="1">
+      <w:hyperlink w:anchor="_Toc272356372" w:history="1">
         <w:r>
           <w:rPr>
             <w:rStyle w:val="Hyperlink"/>
@@ -1268,7 +1268,7 @@
             <w:noProof/>
             <w:webHidden/>
           </w:rPr>
-          <w:instrText xml:space="preserve"> PAGEREF _Toc271668933 \h </w:instrText>
+          <w:instrText xml:space="preserve"> PAGEREF _Toc272356372 \h </w:instrText>
         </w:r>
         <w:r>
           <w:rPr>
@@ -1309,7 +1309,7 @@
           <w:szCs w:val="22"/>
         </w:rPr>
       </w:pPr>
-      <w:hyperlink w:anchor="_Toc271668934" w:history="1">
+      <w:hyperlink w:anchor="_Toc272356373" w:history="1">
         <w:r>
           <w:rPr>
             <w:rStyle w:val="Hyperlink"/>
@@ -1367,7 +1367,7 @@
             <w:noProof/>
             <w:webHidden/>
           </w:rPr>
-          <w:instrText xml:space="preserve"> PAGEREF _Toc271668934 \h </w:instrText>
+          <w:instrText xml:space="preserve"> PAGEREF _Toc272356373 \h </w:instrText>
         </w:r>
         <w:r>
           <w:rPr>
@@ -1408,7 +1408,7 @@
           <w:szCs w:val="22"/>
         </w:rPr>
       </w:pPr>
-      <w:hyperlink w:anchor="_Toc271668935" w:history="1">
+      <w:hyperlink w:anchor="_Toc272356374" w:history="1">
         <w:r>
           <w:rPr>
             <w:rStyle w:val="Hyperlink"/>
@@ -1451,7 +1451,7 @@
             <w:noProof/>
             <w:webHidden/>
           </w:rPr>
-          <w:instrText xml:space="preserve"> PAGEREF _Toc271668935 \h </w:instrText>
+          <w:instrText xml:space="preserve"> PAGEREF _Toc272356374 \h </w:instrText>
         </w:r>
         <w:r>
           <w:rPr>
@@ -1492,7 +1492,7 @@
           <w:szCs w:val="22"/>
         </w:rPr>
       </w:pPr>
-      <w:hyperlink w:anchor="_Toc271668936" w:history="1">
+      <w:hyperlink w:anchor="_Toc272356375" w:history="1">
         <w:r>
           <w:rPr>
             <w:rStyle w:val="Hyperlink"/>
@@ -1535,7 +1535,7 @@
             <w:noProof/>
             <w:webHidden/>
           </w:rPr>
-          <w:instrText xml:space="preserve"> PAGEREF _Toc271668936 \h </w:instrText>
+          <w:instrText xml:space="preserve"> PAGEREF _Toc272356375 \h </w:instrText>
         </w:r>
         <w:r>
           <w:rPr>
@@ -1594,7 +1594,7 @@
         <w:pStyle w:val="Heading1"/>
       </w:pPr>
       <w:bookmarkStart w:id="0" w:name="_Toc271414485"/>
-      <w:bookmarkStart w:id="1" w:name="_Toc271668925"/>
+      <w:bookmarkStart w:id="1" w:name="_Toc272356364"/>
       <w:r>
         <w:lastRenderedPageBreak/>
         <w:t>Giới thiệu chung</w:t>
@@ -1607,7 +1607,7 @@
         <w:pStyle w:val="Heading2"/>
       </w:pPr>
       <w:bookmarkStart w:id="2" w:name="_Toc271414486"/>
-      <w:bookmarkStart w:id="3" w:name="_Toc271668926"/>
+      <w:bookmarkStart w:id="3" w:name="_Toc272356365"/>
       <w:r>
         <w:t>Tóm tắt đề tài</w:t>
       </w:r>
@@ -1690,7 +1690,7 @@
         <w:pStyle w:val="Heading2"/>
       </w:pPr>
       <w:bookmarkStart w:id="4" w:name="_Toc271414487"/>
-      <w:bookmarkStart w:id="5" w:name="_Toc271668927"/>
+      <w:bookmarkStart w:id="5" w:name="_Toc272356366"/>
       <w:r>
         <w:t>Sự hình thành của</w:t>
       </w:r>
@@ -2078,7 +2078,7 @@
         <w:pStyle w:val="Heading2"/>
       </w:pPr>
       <w:bookmarkStart w:id="6" w:name="_Toc271414488"/>
-      <w:bookmarkStart w:id="7" w:name="_Toc271668928"/>
+      <w:bookmarkStart w:id="7" w:name="_Toc272356367"/>
       <w:r>
         <w:t>Mục tiêu và mục đích của đề tài</w:t>
       </w:r>
@@ -2341,7 +2341,7 @@
         <w:pStyle w:val="Heading2"/>
       </w:pPr>
       <w:bookmarkStart w:id="8" w:name="_Toc271414489"/>
-      <w:bookmarkStart w:id="9" w:name="_Toc271668929"/>
+      <w:bookmarkStart w:id="9" w:name="_Toc272356368"/>
       <w:r>
         <w:t>Phạm vi của đề tài</w:t>
       </w:r>
@@ -2424,7 +2424,7 @@
         <w:pStyle w:val="Heading1"/>
       </w:pPr>
       <w:bookmarkStart w:id="10" w:name="_Toc271414490"/>
-      <w:bookmarkStart w:id="11" w:name="_Toc271668930"/>
+      <w:bookmarkStart w:id="11" w:name="_Toc272356369"/>
       <w:r>
         <w:t>T</w:t>
       </w:r>
@@ -2442,7 +2442,7 @@
         <w:pStyle w:val="Heading2"/>
       </w:pPr>
       <w:bookmarkStart w:id="12" w:name="_Toc271414491"/>
-      <w:bookmarkStart w:id="13" w:name="_Toc271668931"/>
+      <w:bookmarkStart w:id="13" w:name="_Toc272356370"/>
       <w:r>
         <w:t>Phương pháp nghiên cứu</w:t>
       </w:r>
@@ -2530,7 +2530,7 @@
         <w:pStyle w:val="Heading2"/>
       </w:pPr>
       <w:bookmarkStart w:id="14" w:name="_Toc271414492"/>
-      <w:bookmarkStart w:id="15" w:name="_Toc271668932"/>
+      <w:bookmarkStart w:id="15" w:name="_Toc272356371"/>
       <w:r>
         <w:t>Kế hoạch thực hiện</w:t>
       </w:r>
@@ -3020,7 +3020,7 @@
         <w:pStyle w:val="Heading1"/>
       </w:pPr>
       <w:bookmarkStart w:id="16" w:name="_Toc271414494"/>
-      <w:bookmarkStart w:id="17" w:name="_Toc271668933"/>
+      <w:bookmarkStart w:id="17" w:name="_Toc272356372"/>
       <w:r>
         <w:t>Kết quả dự kiến</w:t>
       </w:r>
@@ -3105,7 +3105,7 @@
       <w:pPr>
         <w:pStyle w:val="Heading1"/>
       </w:pPr>
-      <w:bookmarkStart w:id="18" w:name="_Toc271668934"/>
+      <w:bookmarkStart w:id="18" w:name="_Toc272356373"/>
       <w:r>
         <w:t>H</w:t>
       </w:r>
@@ -3189,7 +3189,7 @@
         <w:pStyle w:val="Heading1"/>
       </w:pPr>
       <w:bookmarkStart w:id="19" w:name="_Toc271414493"/>
-      <w:bookmarkStart w:id="20" w:name="_Toc271668935"/>
+      <w:bookmarkStart w:id="20" w:name="_Toc272356374"/>
       <w:r>
         <w:lastRenderedPageBreak/>
         <w:t>Bố cục dự kiến của luận văn</w:t>
@@ -3525,7 +3525,7 @@
         <w:pStyle w:val="Heading1"/>
       </w:pPr>
       <w:bookmarkStart w:id="27" w:name="_Toc271414495"/>
-      <w:bookmarkStart w:id="28" w:name="_Toc271668936"/>
+      <w:bookmarkStart w:id="28" w:name="_Toc272356375"/>
       <w:r>
         <w:t>Tài liệu tham khảo</w:t>
       </w:r>
@@ -6532,7 +6532,7 @@
 </file>
 
 <file path=customXml/itemProps1.xml><?xml version="1.0" encoding="utf-8"?>
-<ds:datastoreItem xmlns:ds="http://schemas.openxmlformats.org/officeDocument/2006/customXml" ds:itemID="{CC293514-A23E-4F2A-B86E-C2A13F85D2C1}">
+<ds:datastoreItem xmlns:ds="http://schemas.openxmlformats.org/officeDocument/2006/customXml" ds:itemID="{78452303-FE00-45E3-ADA8-D4F85CDF7519}">
   <ds:schemaRefs>
     <ds:schemaRef ds:uri="http://schemas.openxmlformats.org/officeDocument/2006/bibliography"/>
   </ds:schemaRefs>

</xml_diff>